<commit_message>
Update Syn and DFT Questions summary.docx
</commit_message>
<xml_diff>
--- a/Grad_Questions/Syn and DFT Questions summary.docx
+++ b/Grad_Questions/Syn and DFT Questions summary.docx
@@ -6,8 +6,6 @@
       <w:r>
         <w:t>Synthesis</w:t>
       </w:r>
-      <w:bookmarkStart w:id="0" w:name="_GoBack"/>
-      <w:bookmarkEnd w:id="0"/>
     </w:p>
     <w:p>
       <w:r>
@@ -154,6 +152,9 @@
     <w:p/>
     <w:p>
       <w:r>
+        <w:rPr>
+          <w:noProof/>
+        </w:rPr>
         <w:drawing>
           <wp:inline distT="0" distB="0" distL="0" distR="0" wp14:anchorId="025C4673" wp14:editId="4EC3B84B">
             <wp:extent cx="5943600" cy="2804160"/>
@@ -192,6 +193,76 @@
       </w:r>
     </w:p>
     <w:p/>
+    <w:p>
+      <w:bookmarkStart w:id="0" w:name="_GoBack"/>
+      <w:bookmarkEnd w:id="0"/>
+      <w:r>
+        <w:lastRenderedPageBreak/>
+        <w:t xml:space="preserve">When I used a list in </w:t>
+      </w:r>
+      <w:proofErr w:type="spellStart"/>
+      <w:r>
+        <w:t>target_library</w:t>
+      </w:r>
+      <w:proofErr w:type="spellEnd"/>
+      <w:r>
+        <w:t xml:space="preserve"> "set </w:t>
+      </w:r>
+      <w:proofErr w:type="spellStart"/>
+      <w:r>
+        <w:t>target_library</w:t>
+      </w:r>
+      <w:proofErr w:type="spellEnd"/>
+      <w:r>
+        <w:t xml:space="preserve"> [list $SSLIB $TTLIB $FFLIB]" I get an error "cant' read link library" but if I used only one corner inside the list there is no error so why is this happening?</w:t>
+      </w:r>
+    </w:p>
+    <w:p/>
+    <w:p>
+      <w:r>
+        <w:t xml:space="preserve">## Standard Cell libraries </w:t>
+      </w:r>
+    </w:p>
+    <w:p>
+      <w:r>
+        <w:t xml:space="preserve">set </w:t>
+      </w:r>
+      <w:proofErr w:type="spellStart"/>
+      <w:r>
+        <w:t>target_library</w:t>
+      </w:r>
+      <w:proofErr w:type="spellEnd"/>
+      <w:r>
+        <w:t xml:space="preserve"> [list $SSLIB]</w:t>
+      </w:r>
+    </w:p>
+    <w:p/>
+    <w:p>
+      <w:r>
+        <w:t xml:space="preserve">## Standard Cell &amp; Hard Macros libraries </w:t>
+      </w:r>
+    </w:p>
+    <w:p>
+      <w:r>
+        <w:t xml:space="preserve">set </w:t>
+      </w:r>
+      <w:proofErr w:type="spellStart"/>
+      <w:r>
+        <w:t>link_library</w:t>
+      </w:r>
+      <w:proofErr w:type="spellEnd"/>
+      <w:r>
+        <w:t xml:space="preserve"> [list * $</w:t>
+      </w:r>
+      <w:proofErr w:type="spellStart"/>
+      <w:r>
+        <w:t>target_library</w:t>
+      </w:r>
+      <w:proofErr w:type="spellEnd"/>
+      <w:r>
+        <w:t>]</w:t>
+      </w:r>
+    </w:p>
     <w:sectPr>
       <w:pgSz w:w="12240" w:h="15840"/>
       <w:pgMar w:top="1440" w:right="1440" w:bottom="1440" w:left="1440" w:header="720" w:footer="720" w:gutter="0"/>
@@ -924,6 +995,7 @@
   <w:style w:type="character" w:default="1" w:styleId="DefaultParagraphFont">
     <w:name w:val="Default Paragraph Font"/>
     <w:uiPriority w:val="1"/>
+    <w:semiHidden/>
     <w:unhideWhenUsed/>
   </w:style>
   <w:style w:type="table" w:default="1" w:styleId="TableNormal">

</xml_diff>